<commit_message>
Correccion codigo de reinicio
Se agrego la función para forzar un reinicio en el equipo
</commit_message>
<xml_diff>
--- a/Documentación/Biblioteca.docx
+++ b/Documentación/Biblioteca.docx
@@ -136,7 +136,15 @@
         </w:tabs>
       </w:pPr>
       <w:r>
-        <w:t xml:space="preserve">Para compartir archivos : </w:t>
+        <w:t xml:space="preserve">Para compartir </w:t>
+      </w:r>
+      <w:proofErr w:type="gramStart"/>
+      <w:r>
+        <w:t>archivos :</w:t>
+      </w:r>
+      <w:proofErr w:type="gramEnd"/>
+      <w:r>
+        <w:t xml:space="preserve"> </w:t>
       </w:r>
       <w:proofErr w:type="spellStart"/>
       <w:r>
@@ -144,8 +152,67 @@
       </w:r>
       <w:proofErr w:type="spellEnd"/>
       <w:r>
-        <w:t xml:space="preserve"> contraseña: nicolas</w:t>
-      </w:r>
+        <w:t xml:space="preserve"> contraseña: </w:t>
+      </w:r>
+      <w:proofErr w:type="spellStart"/>
+      <w:r>
+        <w:t>nicolas</w:t>
+      </w:r>
+      <w:proofErr w:type="spellEnd"/>
+    </w:p>
+    <w:p>
+      <w:pPr>
+        <w:tabs>
+          <w:tab w:val="left" w:pos="5693"/>
+        </w:tabs>
+      </w:pPr>
+    </w:p>
+    <w:p>
+      <w:pPr>
+        <w:tabs>
+          <w:tab w:val="left" w:pos="5693"/>
+        </w:tabs>
+      </w:pPr>
+      <w:r>
+        <w:t>DIAGRAMAS DE CLASES:</w:t>
+      </w:r>
+    </w:p>
+    <w:p>
+      <w:pPr>
+        <w:tabs>
+          <w:tab w:val="left" w:pos="5693"/>
+        </w:tabs>
+      </w:pPr>
+      <w:hyperlink r:id="rId5" w:history="1">
+        <w:r>
+          <w:rPr>
+            <w:rStyle w:val="Hipervnculo"/>
+          </w:rPr>
+          <w:t>https://platzi.com/clases/1110-jee-2017/7210-diagramas-entidad-relacion-y-uml/</w:t>
+        </w:r>
+      </w:hyperlink>
+    </w:p>
+    <w:p>
+      <w:pPr>
+        <w:tabs>
+          <w:tab w:val="left" w:pos="5693"/>
+        </w:tabs>
+      </w:pPr>
+      <w:hyperlink r:id="rId6" w:history="1">
+        <w:r>
+          <w:rPr>
+            <w:rStyle w:val="Hipervnculo"/>
+          </w:rPr>
+          <w:t>https://platzi.com/clases/1906-diseno-programadores/29064-diagramas-de-flujo/</w:t>
+        </w:r>
+      </w:hyperlink>
+    </w:p>
+    <w:p>
+      <w:pPr>
+        <w:tabs>
+          <w:tab w:val="left" w:pos="5693"/>
+        </w:tabs>
+      </w:pPr>
       <w:bookmarkStart w:id="9" w:name="_GoBack"/>
       <w:bookmarkEnd w:id="9"/>
     </w:p>
@@ -591,7 +658,6 @@
     <w:name w:val="Hyperlink"/>
     <w:basedOn w:val="Fuentedeprrafopredeter"/>
     <w:uiPriority w:val="99"/>
-    <w:semiHidden/>
     <w:unhideWhenUsed/>
     <w:rsid w:val="00405171"/>
     <w:rPr>

</xml_diff>

<commit_message>
Mejoras bat y validador
Se modifico el archivo bat_file.
Se añade un modulo nuevo el cual actualiza lo valores contados cuando hay rotado de logs.
Se aplican las mejoras.
</commit_message>
<xml_diff>
--- a/Documentación/Biblioteca.docx
+++ b/Documentación/Biblioteca.docx
@@ -94,12 +94,16 @@
       <w:bookmarkStart w:id="6" w:name="OLE_LINK7"/>
       <w:bookmarkStart w:id="7" w:name="OLE_LINK8"/>
       <w:bookmarkStart w:id="8" w:name="OLE_LINK9"/>
+      <w:bookmarkStart w:id="9" w:name="OLE_LINK10"/>
+      <w:bookmarkStart w:id="10" w:name="OLE_LINK11"/>
       <w:r>
         <w:t>1542035690</w:t>
       </w:r>
       <w:bookmarkEnd w:id="6"/>
       <w:bookmarkEnd w:id="7"/>
       <w:bookmarkEnd w:id="8"/>
+      <w:bookmarkEnd w:id="9"/>
+      <w:bookmarkEnd w:id="10"/>
     </w:p>
     <w:bookmarkEnd w:id="3"/>
     <w:bookmarkEnd w:id="4"/>
@@ -166,6 +170,28 @@
           <w:tab w:val="left" w:pos="5693"/>
         </w:tabs>
       </w:pPr>
+      <w:r>
+        <w:t>Sonda de pruebas:</w:t>
+      </w:r>
+    </w:p>
+    <w:p>
+      <w:pPr>
+        <w:tabs>
+          <w:tab w:val="left" w:pos="5693"/>
+        </w:tabs>
+      </w:pPr>
+      <w:r>
+        <w:t>ALCNTEL-M_1</w:t>
+      </w:r>
+    </w:p>
+    <w:p>
+      <w:pPr>
+        <w:tabs>
+          <w:tab w:val="left" w:pos="5693"/>
+        </w:tabs>
+      </w:pPr>
+      <w:bookmarkStart w:id="11" w:name="_GoBack"/>
+      <w:bookmarkEnd w:id="11"/>
     </w:p>
     <w:p>
       <w:pPr>
@@ -213,8 +239,6 @@
           <w:tab w:val="left" w:pos="5693"/>
         </w:tabs>
       </w:pPr>
-      <w:bookmarkStart w:id="9" w:name="_GoBack"/>
-      <w:bookmarkEnd w:id="9"/>
     </w:p>
     <w:p>
       <w:pPr>

</xml_diff>

<commit_message>
Se crean archivos .bat
Se crea el archivo install.bat y uninstall.bat
</commit_message>
<xml_diff>
--- a/Documentación/Biblioteca.docx
+++ b/Documentación/Biblioteca.docx
@@ -3,7 +3,17 @@
 <w:document xmlns:wpc="http://schemas.microsoft.com/office/word/2010/wordprocessingCanvas" xmlns:mc="http://schemas.openxmlformats.org/markup-compatibility/2006" xmlns:o="urn:schemas-microsoft-com:office:office" xmlns:r="http://schemas.openxmlformats.org/officeDocument/2006/relationships" xmlns:m="http://schemas.openxmlformats.org/officeDocument/2006/math" xmlns:v="urn:schemas-microsoft-com:vml" xmlns:wp14="http://schemas.microsoft.com/office/word/2010/wordprocessingDrawing" xmlns:wp="http://schemas.openxmlformats.org/drawingml/2006/wordprocessingDrawing" xmlns:w10="urn:schemas-microsoft-com:office:word" xmlns:w="http://schemas.openxmlformats.org/wordprocessingml/2006/main" xmlns:w14="http://schemas.microsoft.com/office/word/2010/wordml" xmlns:w15="http://schemas.microsoft.com/office/word/2012/wordml" xmlns:wpg="http://schemas.microsoft.com/office/word/2010/wordprocessingGroup" xmlns:wpi="http://schemas.microsoft.com/office/word/2010/wordprocessingInk" xmlns:wne="http://schemas.microsoft.com/office/word/2006/wordml" xmlns:wps="http://schemas.microsoft.com/office/word/2010/wordprocessingShape" mc:Ignorable="w14 w15 wp14">
   <w:body>
     <w:p>
-      <w:r>
+      <w:pPr>
+        <w:rPr>
+          <w:b/>
+        </w:rPr>
+      </w:pPr>
+      <w:bookmarkStart w:id="0" w:name="_GoBack"/>
+      <w:bookmarkEnd w:id="0"/>
+      <w:r>
+        <w:rPr>
+          <w:b/>
+        </w:rPr>
         <w:t>Página de simulación de expresiones regulares:</w:t>
       </w:r>
     </w:p>
@@ -19,13 +29,21 @@
     </w:p>
     <w:p/>
     <w:p>
-      <w:r>
+      <w:pPr>
+        <w:rPr>
+          <w:b/>
+        </w:rPr>
+      </w:pPr>
+      <w:r>
+        <w:rPr>
+          <w:b/>
+        </w:rPr>
         <w:t>Expresiones regulares</w:t>
       </w:r>
     </w:p>
-    <w:bookmarkStart w:id="0" w:name="OLE_LINK1"/>
-    <w:bookmarkStart w:id="1" w:name="OLE_LINK2"/>
-    <w:bookmarkStart w:id="2" w:name="OLE_LINK3"/>
+    <w:bookmarkStart w:id="1" w:name="OLE_LINK1"/>
+    <w:bookmarkStart w:id="2" w:name="OLE_LINK2"/>
+    <w:bookmarkStart w:id="3" w:name="OLE_LINK3"/>
     <w:p>
       <w:pPr>
         <w:tabs>
@@ -50,9 +68,9 @@
       <w:r>
         <w:fldChar w:fldCharType="end"/>
       </w:r>
-      <w:bookmarkEnd w:id="0"/>
       <w:bookmarkEnd w:id="1"/>
       <w:bookmarkEnd w:id="2"/>
+      <w:bookmarkEnd w:id="3"/>
       <w:r>
         <w:tab/>
       </w:r>
@@ -69,13 +87,22 @@
         <w:tabs>
           <w:tab w:val="left" w:pos="5693"/>
         </w:tabs>
+        <w:rPr>
+          <w:b/>
+        </w:rPr>
       </w:pPr>
       <w:proofErr w:type="spellStart"/>
       <w:r>
+        <w:rPr>
+          <w:b/>
+        </w:rPr>
         <w:t>Maquina</w:t>
       </w:r>
       <w:proofErr w:type="spellEnd"/>
       <w:r>
+        <w:rPr>
+          <w:b/>
+        </w:rPr>
         <w:t xml:space="preserve"> virtual JD:</w:t>
       </w:r>
     </w:p>
@@ -85,29 +112,29 @@
           <w:tab w:val="left" w:pos="5693"/>
         </w:tabs>
       </w:pPr>
-      <w:bookmarkStart w:id="3" w:name="OLE_LINK4"/>
-      <w:bookmarkStart w:id="4" w:name="OLE_LINK5"/>
-      <w:bookmarkStart w:id="5" w:name="OLE_LINK6"/>
+      <w:bookmarkStart w:id="4" w:name="OLE_LINK4"/>
+      <w:bookmarkStart w:id="5" w:name="OLE_LINK5"/>
+      <w:bookmarkStart w:id="6" w:name="OLE_LINK6"/>
       <w:r>
         <w:t xml:space="preserve">Id asociado: </w:t>
       </w:r>
-      <w:bookmarkStart w:id="6" w:name="OLE_LINK7"/>
-      <w:bookmarkStart w:id="7" w:name="OLE_LINK8"/>
-      <w:bookmarkStart w:id="8" w:name="OLE_LINK9"/>
-      <w:bookmarkStart w:id="9" w:name="OLE_LINK10"/>
-      <w:bookmarkStart w:id="10" w:name="OLE_LINK11"/>
+      <w:bookmarkStart w:id="7" w:name="OLE_LINK7"/>
+      <w:bookmarkStart w:id="8" w:name="OLE_LINK8"/>
+      <w:bookmarkStart w:id="9" w:name="OLE_LINK9"/>
+      <w:bookmarkStart w:id="10" w:name="OLE_LINK10"/>
+      <w:bookmarkStart w:id="11" w:name="OLE_LINK11"/>
       <w:r>
         <w:t>1542035690</w:t>
       </w:r>
-      <w:bookmarkEnd w:id="6"/>
       <w:bookmarkEnd w:id="7"/>
       <w:bookmarkEnd w:id="8"/>
       <w:bookmarkEnd w:id="9"/>
       <w:bookmarkEnd w:id="10"/>
-    </w:p>
-    <w:bookmarkEnd w:id="3"/>
+      <w:bookmarkEnd w:id="11"/>
+    </w:p>
     <w:bookmarkEnd w:id="4"/>
     <w:bookmarkEnd w:id="5"/>
+    <w:bookmarkEnd w:id="6"/>
     <w:p>
       <w:pPr>
         <w:tabs>
@@ -170,7 +197,20 @@
           <w:tab w:val="left" w:pos="5693"/>
         </w:tabs>
       </w:pPr>
-      <w:r>
+    </w:p>
+    <w:p>
+      <w:pPr>
+        <w:tabs>
+          <w:tab w:val="left" w:pos="5693"/>
+        </w:tabs>
+        <w:rPr>
+          <w:b/>
+        </w:rPr>
+      </w:pPr>
+      <w:r>
+        <w:rPr>
+          <w:b/>
+        </w:rPr>
         <w:t>Sonda de pruebas:</w:t>
       </w:r>
     </w:p>
@@ -189,17 +229,14 @@
         <w:tabs>
           <w:tab w:val="left" w:pos="5693"/>
         </w:tabs>
-      </w:pPr>
-      <w:bookmarkStart w:id="11" w:name="_GoBack"/>
-      <w:bookmarkEnd w:id="11"/>
-    </w:p>
-    <w:p>
-      <w:pPr>
-        <w:tabs>
-          <w:tab w:val="left" w:pos="5693"/>
-        </w:tabs>
-      </w:pPr>
-      <w:r>
+        <w:rPr>
+          <w:b/>
+        </w:rPr>
+      </w:pPr>
+      <w:r>
+        <w:rPr>
+          <w:b/>
+        </w:rPr>
         <w:t>DIAGRAMAS DE CLASES:</w:t>
       </w:r>
     </w:p>
@@ -223,6 +260,9 @@
         <w:tabs>
           <w:tab w:val="left" w:pos="5693"/>
         </w:tabs>
+        <w:rPr>
+          <w:rStyle w:val="Hipervnculo"/>
+        </w:rPr>
       </w:pPr>
       <w:hyperlink r:id="rId6" w:history="1">
         <w:r>
@@ -238,14 +278,76 @@
         <w:tabs>
           <w:tab w:val="left" w:pos="5693"/>
         </w:tabs>
-      </w:pPr>
-    </w:p>
-    <w:p>
-      <w:pPr>
-        <w:tabs>
-          <w:tab w:val="left" w:pos="5693"/>
-        </w:tabs>
-      </w:pPr>
+        <w:rPr>
+          <w:rStyle w:val="Hipervnculo"/>
+        </w:rPr>
+      </w:pPr>
+    </w:p>
+    <w:p>
+      <w:pPr>
+        <w:tabs>
+          <w:tab w:val="left" w:pos="5693"/>
+        </w:tabs>
+      </w:pPr>
+      <w:r>
+        <w:rPr>
+          <w:b/>
+        </w:rPr>
+        <w:t>CSS:</w:t>
+      </w:r>
+    </w:p>
+    <w:p>
+      <w:pPr>
+        <w:tabs>
+          <w:tab w:val="left" w:pos="5693"/>
+        </w:tabs>
+      </w:pPr>
+      <w:hyperlink r:id="rId7" w:history="1">
+        <w:r>
+          <w:rPr>
+            <w:rStyle w:val="Hipervnculo"/>
+          </w:rPr>
+          <w:t>https://platzi.com/clases/practico-css/</w:t>
+        </w:r>
+      </w:hyperlink>
+    </w:p>
+    <w:p>
+      <w:pPr>
+        <w:tabs>
+          <w:tab w:val="left" w:pos="5693"/>
+        </w:tabs>
+      </w:pPr>
+    </w:p>
+    <w:p>
+      <w:pPr>
+        <w:tabs>
+          <w:tab w:val="left" w:pos="5693"/>
+        </w:tabs>
+        <w:rPr>
+          <w:b/>
+        </w:rPr>
+      </w:pPr>
+      <w:r>
+        <w:rPr>
+          <w:b/>
+        </w:rPr>
+        <w:t>EEL:</w:t>
+      </w:r>
+    </w:p>
+    <w:p>
+      <w:pPr>
+        <w:tabs>
+          <w:tab w:val="left" w:pos="5693"/>
+        </w:tabs>
+      </w:pPr>
+      <w:hyperlink r:id="rId8" w:history="1">
+        <w:r>
+          <w:rPr>
+            <w:rStyle w:val="Hipervnculo"/>
+          </w:rPr>
+          <w:t>https://github.com/samuelhwilliams/Eel</w:t>
+        </w:r>
+      </w:hyperlink>
     </w:p>
     <w:sectPr>
       <w:pgSz w:w="12240" w:h="15840"/>

</xml_diff>

<commit_message>
Funcion rotado de logs
Se agrega la funcion de rotado de logs y se arregla el frontend.py dejándolo funcional
</commit_message>
<xml_diff>
--- a/Documentación/Biblioteca.docx
+++ b/Documentación/Biblioteca.docx
@@ -8,8 +8,6 @@
           <w:b/>
         </w:rPr>
       </w:pPr>
-      <w:bookmarkStart w:id="0" w:name="_GoBack"/>
-      <w:bookmarkEnd w:id="0"/>
       <w:r>
         <w:rPr>
           <w:b/>
@@ -41,9 +39,9 @@
         <w:t>Expresiones regulares</w:t>
       </w:r>
     </w:p>
-    <w:bookmarkStart w:id="1" w:name="OLE_LINK1"/>
-    <w:bookmarkStart w:id="2" w:name="OLE_LINK2"/>
-    <w:bookmarkStart w:id="3" w:name="OLE_LINK3"/>
+    <w:bookmarkStart w:id="0" w:name="OLE_LINK1"/>
+    <w:bookmarkStart w:id="1" w:name="OLE_LINK2"/>
+    <w:bookmarkStart w:id="2" w:name="OLE_LINK3"/>
     <w:p>
       <w:pPr>
         <w:tabs>
@@ -68,9 +66,9 @@
       <w:r>
         <w:fldChar w:fldCharType="end"/>
       </w:r>
+      <w:bookmarkEnd w:id="0"/>
       <w:bookmarkEnd w:id="1"/>
       <w:bookmarkEnd w:id="2"/>
-      <w:bookmarkEnd w:id="3"/>
       <w:r>
         <w:tab/>
       </w:r>
@@ -112,29 +110,29 @@
           <w:tab w:val="left" w:pos="5693"/>
         </w:tabs>
       </w:pPr>
-      <w:bookmarkStart w:id="4" w:name="OLE_LINK4"/>
-      <w:bookmarkStart w:id="5" w:name="OLE_LINK5"/>
-      <w:bookmarkStart w:id="6" w:name="OLE_LINK6"/>
+      <w:bookmarkStart w:id="3" w:name="OLE_LINK4"/>
+      <w:bookmarkStart w:id="4" w:name="OLE_LINK5"/>
+      <w:bookmarkStart w:id="5" w:name="OLE_LINK6"/>
       <w:r>
         <w:t xml:space="preserve">Id asociado: </w:t>
       </w:r>
-      <w:bookmarkStart w:id="7" w:name="OLE_LINK7"/>
-      <w:bookmarkStart w:id="8" w:name="OLE_LINK8"/>
-      <w:bookmarkStart w:id="9" w:name="OLE_LINK9"/>
-      <w:bookmarkStart w:id="10" w:name="OLE_LINK10"/>
-      <w:bookmarkStart w:id="11" w:name="OLE_LINK11"/>
+      <w:bookmarkStart w:id="6" w:name="OLE_LINK7"/>
+      <w:bookmarkStart w:id="7" w:name="OLE_LINK8"/>
+      <w:bookmarkStart w:id="8" w:name="OLE_LINK9"/>
+      <w:bookmarkStart w:id="9" w:name="OLE_LINK10"/>
+      <w:bookmarkStart w:id="10" w:name="OLE_LINK11"/>
       <w:r>
         <w:t>1542035690</w:t>
       </w:r>
+      <w:bookmarkEnd w:id="6"/>
       <w:bookmarkEnd w:id="7"/>
       <w:bookmarkEnd w:id="8"/>
       <w:bookmarkEnd w:id="9"/>
       <w:bookmarkEnd w:id="10"/>
-      <w:bookmarkEnd w:id="11"/>
-    </w:p>
+    </w:p>
+    <w:bookmarkEnd w:id="3"/>
     <w:bookmarkEnd w:id="4"/>
     <w:bookmarkEnd w:id="5"/>
-    <w:bookmarkEnd w:id="6"/>
     <w:p>
       <w:pPr>
         <w:tabs>
@@ -339,6 +337,9 @@
         <w:tabs>
           <w:tab w:val="left" w:pos="5693"/>
         </w:tabs>
+        <w:rPr>
+          <w:rStyle w:val="Hipervnculo"/>
+        </w:rPr>
       </w:pPr>
       <w:hyperlink r:id="rId8" w:history="1">
         <w:r>
@@ -346,6 +347,63 @@
             <w:rStyle w:val="Hipervnculo"/>
           </w:rPr>
           <w:t>https://github.com/samuelhwilliams/Eel</w:t>
+        </w:r>
+      </w:hyperlink>
+      <w:bookmarkStart w:id="11" w:name="_GoBack"/>
+      <w:bookmarkEnd w:id="11"/>
+    </w:p>
+    <w:p>
+      <w:pPr>
+        <w:tabs>
+          <w:tab w:val="left" w:pos="5693"/>
+        </w:tabs>
+        <w:rPr>
+          <w:rStyle w:val="Hipervnculo"/>
+        </w:rPr>
+      </w:pPr>
+    </w:p>
+    <w:p>
+      <w:pPr>
+        <w:tabs>
+          <w:tab w:val="left" w:pos="5693"/>
+        </w:tabs>
+        <w:rPr>
+          <w:b/>
+        </w:rPr>
+      </w:pPr>
+      <w:r>
+        <w:rPr>
+          <w:b/>
+        </w:rPr>
+        <w:t xml:space="preserve">Rotado de </w:t>
+      </w:r>
+      <w:proofErr w:type="spellStart"/>
+      <w:r>
+        <w:rPr>
+          <w:b/>
+        </w:rPr>
+        <w:t>Logs</w:t>
+      </w:r>
+      <w:proofErr w:type="spellEnd"/>
+      <w:r>
+        <w:rPr>
+          <w:b/>
+        </w:rPr>
+        <w:t>:</w:t>
+      </w:r>
+    </w:p>
+    <w:p>
+      <w:pPr>
+        <w:tabs>
+          <w:tab w:val="left" w:pos="5693"/>
+        </w:tabs>
+      </w:pPr>
+      <w:hyperlink r:id="rId9" w:history="1">
+        <w:r>
+          <w:rPr>
+            <w:rStyle w:val="Hipervnculo"/>
+          </w:rPr>
+          <w:t>https://www.blog.pythonlibrary.org/2014/02/11/python-how-to-create-rotating-logs/</w:t>
         </w:r>
       </w:hyperlink>
     </w:p>

</xml_diff>